<commit_message>
Added final french notes
</commit_message>
<xml_diff>
--- a/LabEvaluation/LabEvaluationCheatsheet.docx
+++ b/LabEvaluation/LabEvaluationCheatsheet.docx
@@ -16,6 +16,14 @@
           <w:sz w:val="24"/>
           <w:szCs w:val="24"/>
         </w:rPr>
+        <w:t xml:space="preserve"> </w:t>
+      </w:r>
+      <w:r>
+        <w:rPr>
+          <w:rFonts w:ascii="Times New Roman" w:hAnsi="Times New Roman" w:cs="Times New Roman"/>
+          <w:sz w:val="24"/>
+          <w:szCs w:val="24"/>
+        </w:rPr>
         <w:t>June 7, 2023</w:t>
       </w:r>
     </w:p>
@@ -110,24 +118,40 @@
           <w:sz w:val="24"/>
           <w:szCs w:val="24"/>
         </w:rPr>
-        <w:t>Le prénom de mon père est Gary et son nom de famille est Graham. Il a soixante ans, il est canadien et il est électricien pour trente-cinq ans. Il est très fort est de taille moyenne à 6 pieds. Il aime mangés bonne bonbons, principalement les chocolat et les biscuits. Il est expert en mécanique et adore travailler des véhicules.</w:t>
-      </w:r>
-    </w:p>
-    <w:p>
-      <w:pPr>
-        <w:rPr>
-          <w:rFonts w:ascii="Times New Roman" w:hAnsi="Times New Roman" w:cs="Times New Roman"/>
-          <w:sz w:val="24"/>
-          <w:szCs w:val="24"/>
-        </w:rPr>
-      </w:pPr>
-      <w:r>
-        <w:rPr>
-          <w:rFonts w:ascii="Times New Roman" w:hAnsi="Times New Roman" w:cs="Times New Roman"/>
-          <w:sz w:val="24"/>
-          <w:szCs w:val="24"/>
-        </w:rPr>
-        <w:t xml:space="preserve">My fathers first name is Gary and his last name is Graham. He is 60 years old, is Canadian, and he’s been an electrician for 35 years. </w:t>
+        <w:t>Le prénom de mon père est Gary et son nom de famille est Graham. Il a soixante ans, il est canadien et électricien pour trente-cinq ans. Il est très fort est de taille moyenne à 6 pieds. Il aime mangés bonne bonbons, principalement les chocolat et les biscuits. Il est expert en mécanique et adore travailler des véhicules.</w:t>
+      </w:r>
+    </w:p>
+    <w:p>
+      <w:pPr>
+        <w:rPr>
+          <w:rFonts w:ascii="Times New Roman" w:hAnsi="Times New Roman" w:cs="Times New Roman"/>
+          <w:sz w:val="24"/>
+          <w:szCs w:val="24"/>
+        </w:rPr>
+      </w:pPr>
+      <w:r>
+        <w:rPr>
+          <w:rFonts w:ascii="Times New Roman" w:hAnsi="Times New Roman" w:cs="Times New Roman"/>
+          <w:sz w:val="24"/>
+          <w:szCs w:val="24"/>
+        </w:rPr>
+        <w:t xml:space="preserve">My fathers first name is </w:t>
+      </w:r>
+      <w:r>
+        <w:rPr>
+          <w:rFonts w:ascii="Times New Roman" w:hAnsi="Times New Roman" w:cs="Times New Roman"/>
+          <w:sz w:val="24"/>
+          <w:szCs w:val="24"/>
+        </w:rPr>
+        <w:t>Gary,</w:t>
+      </w:r>
+      <w:r>
+        <w:rPr>
+          <w:rFonts w:ascii="Times New Roman" w:hAnsi="Times New Roman" w:cs="Times New Roman"/>
+          <w:sz w:val="24"/>
+          <w:szCs w:val="24"/>
+        </w:rPr>
+        <w:t xml:space="preserve"> and his last name is Graham. He is 60 years old, is Canadian, and he’s been an electrician for 35 years. </w:t>
       </w:r>
       <w:r>
         <w:rPr>
@@ -208,7 +232,47 @@
           <w:sz w:val="24"/>
           <w:szCs w:val="24"/>
         </w:rPr>
-        <w:t>Je me léve à sept heures tous les lundi à vendredi et à cinq heures tous les samedis et dimanches. Pendant la semaine, je nage tous les jours dans mon centre communautaire local. Je fais des études d'informatique pour sept heures tous jour les lundi à vendredi. Tous les samedis et dimanches je m'amuser en jouant aux jeux vidéo.</w:t>
+        <w:t xml:space="preserve">Je me léve à sept heures tous les lundi à vendredi et à cinq heures tous les samedis et dimanches. Pendant la semaine, je </w:t>
+      </w:r>
+      <w:r>
+        <w:rPr>
+          <w:rFonts w:ascii="Times New Roman" w:hAnsi="Times New Roman" w:cs="Times New Roman"/>
+          <w:sz w:val="24"/>
+          <w:szCs w:val="24"/>
+        </w:rPr>
+        <w:t xml:space="preserve">vais </w:t>
+      </w:r>
+      <w:r>
+        <w:rPr>
+          <w:rFonts w:ascii="Times New Roman" w:hAnsi="Times New Roman" w:cs="Times New Roman"/>
+          <w:sz w:val="24"/>
+          <w:szCs w:val="24"/>
+        </w:rPr>
+        <w:t>nage</w:t>
+      </w:r>
+      <w:r>
+        <w:rPr>
+          <w:rFonts w:ascii="Times New Roman" w:hAnsi="Times New Roman" w:cs="Times New Roman"/>
+          <w:sz w:val="24"/>
+          <w:szCs w:val="24"/>
+        </w:rPr>
+        <w:t>r</w:t>
+      </w:r>
+      <w:r>
+        <w:rPr>
+          <w:rFonts w:ascii="Times New Roman" w:hAnsi="Times New Roman" w:cs="Times New Roman"/>
+          <w:sz w:val="24"/>
+          <w:szCs w:val="24"/>
+        </w:rPr>
+        <w:t xml:space="preserve"> tous les jours dans mon centre communautaire local. Je fais des études d'informatique pour sept heures tous les lundi à vendredi. Tous les samedis et dimanches je </w:t>
+      </w:r>
+      <w:r>
+        <w:rPr>
+          <w:rFonts w:ascii="Times New Roman" w:hAnsi="Times New Roman" w:cs="Times New Roman"/>
+          <w:sz w:val="24"/>
+          <w:szCs w:val="24"/>
+        </w:rPr>
+        <w:t xml:space="preserve">joue à des jeux vidéo. </w:t>
       </w:r>
     </w:p>
     <w:p>
@@ -227,15 +291,6 @@
         </w:rPr>
         <w:t xml:space="preserve">I get up at seven o’clock every Monday to Friday and at five o’clock every Saturday and Sunday. During the week, I swim every day at my local community center. I study computers for seven hours every day from Monday to Friday. Every Saturday and Sunday I play video games. </w:t>
       </w:r>
-    </w:p>
-    <w:p>
-      <w:pPr>
-        <w:rPr>
-          <w:rFonts w:ascii="Times New Roman" w:hAnsi="Times New Roman" w:cs="Times New Roman"/>
-          <w:sz w:val="24"/>
-          <w:szCs w:val="24"/>
-        </w:rPr>
-      </w:pPr>
     </w:p>
     <w:p>
       <w:pPr>
@@ -263,83 +318,188 @@
         </w:rPr>
         <w:t>What clothes are you going to wear each season</w:t>
       </w:r>
-    </w:p>
-    <w:p>
-      <w:pPr>
-        <w:rPr>
-          <w:rFonts w:ascii="Times New Roman" w:hAnsi="Times New Roman" w:cs="Times New Roman"/>
-          <w:sz w:val="24"/>
-          <w:szCs w:val="24"/>
-        </w:rPr>
-      </w:pPr>
-    </w:p>
-    <w:p>
-      <w:pPr>
-        <w:rPr>
-          <w:rFonts w:ascii="Times New Roman" w:hAnsi="Times New Roman" w:cs="Times New Roman"/>
-          <w:sz w:val="24"/>
-          <w:szCs w:val="24"/>
-        </w:rPr>
-      </w:pPr>
-      <w:r>
-        <w:rPr>
-          <w:rFonts w:ascii="Times New Roman" w:hAnsi="Times New Roman" w:cs="Times New Roman"/>
-          <w:sz w:val="24"/>
-          <w:szCs w:val="24"/>
-        </w:rPr>
-        <w:t>En hiver, je porte des kakis chauds, une chemise à manches longues, une veste à capuche épaisse, des gants et des bottes.</w:t>
-      </w:r>
-    </w:p>
-    <w:p>
-      <w:pPr>
-        <w:rPr>
-          <w:rFonts w:ascii="Times New Roman" w:hAnsi="Times New Roman" w:cs="Times New Roman"/>
-          <w:sz w:val="24"/>
-          <w:szCs w:val="24"/>
-        </w:rPr>
-      </w:pPr>
-    </w:p>
-    <w:p>
-      <w:pPr>
-        <w:rPr>
-          <w:rFonts w:ascii="Times New Roman" w:hAnsi="Times New Roman" w:cs="Times New Roman"/>
-          <w:sz w:val="24"/>
-          <w:szCs w:val="24"/>
-        </w:rPr>
-      </w:pPr>
-      <w:r>
-        <w:rPr>
-          <w:rFonts w:ascii="Times New Roman" w:hAnsi="Times New Roman" w:cs="Times New Roman"/>
-          <w:sz w:val="24"/>
-          <w:szCs w:val="24"/>
-        </w:rPr>
-        <w:t>En été, je porte un kaki, une chemise à manches longues ou courtes, un chapeau de baseball et des chaussures.</w:t>
-      </w:r>
-    </w:p>
-    <w:p>
-      <w:pPr>
-        <w:rPr>
-          <w:rFonts w:ascii="Times New Roman" w:hAnsi="Times New Roman" w:cs="Times New Roman"/>
-          <w:sz w:val="24"/>
-          <w:szCs w:val="24"/>
-        </w:rPr>
-      </w:pPr>
-    </w:p>
-    <w:p>
-      <w:pPr>
-        <w:rPr>
-          <w:rFonts w:ascii="Times New Roman" w:hAnsi="Times New Roman" w:cs="Times New Roman"/>
-          <w:sz w:val="24"/>
-          <w:szCs w:val="24"/>
-        </w:rPr>
-      </w:pPr>
-      <w:r>
-        <w:rPr>
-          <w:rFonts w:ascii="Times New Roman" w:hAnsi="Times New Roman" w:cs="Times New Roman"/>
-          <w:sz w:val="24"/>
-          <w:szCs w:val="24"/>
-        </w:rPr>
-        <w:t>Au printemps, je porte des kakis, une chemise à manches longues, un pull et des chaussures.</w:t>
+      <w:r>
+        <w:rPr>
+          <w:rFonts w:ascii="Times New Roman" w:hAnsi="Times New Roman" w:cs="Times New Roman"/>
+          <w:sz w:val="24"/>
+          <w:szCs w:val="24"/>
+        </w:rPr>
+        <w:t>?</w:t>
+      </w:r>
+    </w:p>
+    <w:p>
+      <w:pPr>
+        <w:rPr>
+          <w:rFonts w:ascii="Times New Roman" w:hAnsi="Times New Roman" w:cs="Times New Roman"/>
+          <w:sz w:val="24"/>
+          <w:szCs w:val="24"/>
+        </w:rPr>
+      </w:pPr>
+      <w:r>
+        <w:rPr>
+          <w:rFonts w:ascii="Times New Roman" w:hAnsi="Times New Roman" w:cs="Times New Roman"/>
+          <w:sz w:val="24"/>
+          <w:szCs w:val="24"/>
+        </w:rPr>
+        <w:t>En hiver, je porte des kakis chauds, une chemise à manches longues, une veste épaisse, des gants et des bottes.</w:t>
+      </w:r>
+    </w:p>
+    <w:p>
+      <w:pPr>
+        <w:rPr>
+          <w:rFonts w:ascii="Times New Roman" w:hAnsi="Times New Roman" w:cs="Times New Roman"/>
+          <w:sz w:val="24"/>
+          <w:szCs w:val="24"/>
+        </w:rPr>
+      </w:pPr>
+    </w:p>
+    <w:p>
+      <w:pPr>
+        <w:rPr>
+          <w:rFonts w:ascii="Times New Roman" w:hAnsi="Times New Roman" w:cs="Times New Roman"/>
+          <w:sz w:val="24"/>
+          <w:szCs w:val="24"/>
+        </w:rPr>
+      </w:pPr>
+      <w:r>
+        <w:rPr>
+          <w:rFonts w:ascii="Times New Roman" w:hAnsi="Times New Roman" w:cs="Times New Roman"/>
+          <w:sz w:val="24"/>
+          <w:szCs w:val="24"/>
+        </w:rPr>
+        <w:t xml:space="preserve">En été, je porte </w:t>
+      </w:r>
+      <w:r>
+        <w:rPr>
+          <w:rFonts w:ascii="Times New Roman" w:hAnsi="Times New Roman" w:cs="Times New Roman"/>
+          <w:sz w:val="24"/>
+          <w:szCs w:val="24"/>
+        </w:rPr>
+        <w:t>des</w:t>
+      </w:r>
+      <w:r>
+        <w:rPr>
+          <w:rFonts w:ascii="Times New Roman" w:hAnsi="Times New Roman" w:cs="Times New Roman"/>
+          <w:sz w:val="24"/>
+          <w:szCs w:val="24"/>
+        </w:rPr>
+        <w:t xml:space="preserve"> kaki</w:t>
+      </w:r>
+      <w:r>
+        <w:rPr>
+          <w:rFonts w:ascii="Times New Roman" w:hAnsi="Times New Roman" w:cs="Times New Roman"/>
+          <w:sz w:val="24"/>
+          <w:szCs w:val="24"/>
+        </w:rPr>
+        <w:t>s</w:t>
+      </w:r>
+      <w:r>
+        <w:rPr>
+          <w:rFonts w:ascii="Times New Roman" w:hAnsi="Times New Roman" w:cs="Times New Roman"/>
+          <w:sz w:val="24"/>
+          <w:szCs w:val="24"/>
+        </w:rPr>
+        <w:t xml:space="preserve">, une chemise à manches courtes, un chapeau de baseball et </w:t>
+      </w:r>
+      <w:r>
+        <w:rPr>
+          <w:rFonts w:ascii="Times New Roman" w:hAnsi="Times New Roman" w:cs="Times New Roman"/>
+          <w:sz w:val="24"/>
+          <w:szCs w:val="24"/>
+        </w:rPr>
+        <w:t>deux</w:t>
+      </w:r>
+      <w:r>
+        <w:rPr>
+          <w:rFonts w:ascii="Times New Roman" w:hAnsi="Times New Roman" w:cs="Times New Roman"/>
+          <w:sz w:val="24"/>
+          <w:szCs w:val="24"/>
+        </w:rPr>
+        <w:t xml:space="preserve"> chaussures.</w:t>
+      </w:r>
+    </w:p>
+    <w:p>
+      <w:pPr>
+        <w:rPr>
+          <w:rFonts w:ascii="Times New Roman" w:hAnsi="Times New Roman" w:cs="Times New Roman"/>
+          <w:sz w:val="24"/>
+          <w:szCs w:val="24"/>
+        </w:rPr>
+      </w:pPr>
+    </w:p>
+    <w:p>
+      <w:pPr>
+        <w:rPr>
+          <w:rFonts w:ascii="Times New Roman" w:hAnsi="Times New Roman" w:cs="Times New Roman"/>
+          <w:sz w:val="24"/>
+          <w:szCs w:val="24"/>
+        </w:rPr>
+      </w:pPr>
+      <w:r>
+        <w:rPr>
+          <w:rFonts w:ascii="Times New Roman" w:hAnsi="Times New Roman" w:cs="Times New Roman"/>
+          <w:sz w:val="24"/>
+          <w:szCs w:val="24"/>
+        </w:rPr>
+        <w:t xml:space="preserve">Au printemps, je porte des kakis, une chemise à manches longues, un pull et </w:t>
+      </w:r>
+      <w:r>
+        <w:rPr>
+          <w:rFonts w:ascii="Times New Roman" w:hAnsi="Times New Roman" w:cs="Times New Roman"/>
+          <w:sz w:val="24"/>
+          <w:szCs w:val="24"/>
+        </w:rPr>
+        <w:t>deux</w:t>
+      </w:r>
+      <w:r>
+        <w:rPr>
+          <w:rFonts w:ascii="Times New Roman" w:hAnsi="Times New Roman" w:cs="Times New Roman"/>
+          <w:sz w:val="24"/>
+          <w:szCs w:val="24"/>
+        </w:rPr>
+        <w:t xml:space="preserve"> chaussures.</w:t>
+      </w:r>
+    </w:p>
+    <w:p>
+      <w:pPr>
+        <w:rPr>
+          <w:rFonts w:ascii="Times New Roman" w:hAnsi="Times New Roman" w:cs="Times New Roman"/>
+          <w:sz w:val="24"/>
+          <w:szCs w:val="24"/>
+        </w:rPr>
+      </w:pPr>
+    </w:p>
+    <w:p>
+      <w:pPr>
+        <w:rPr>
+          <w:rFonts w:ascii="Times New Roman" w:hAnsi="Times New Roman" w:cs="Times New Roman"/>
+          <w:sz w:val="24"/>
+          <w:szCs w:val="24"/>
+        </w:rPr>
+      </w:pPr>
+      <w:r>
+        <w:rPr>
+          <w:rFonts w:ascii="Times New Roman" w:hAnsi="Times New Roman" w:cs="Times New Roman"/>
+          <w:sz w:val="24"/>
+          <w:szCs w:val="24"/>
+        </w:rPr>
+        <w:t xml:space="preserve">En automne, je porte des kakis, une chemise à manches longues, un pull et </w:t>
+      </w:r>
+      <w:r>
+        <w:rPr>
+          <w:rFonts w:ascii="Times New Roman" w:hAnsi="Times New Roman" w:cs="Times New Roman"/>
+          <w:sz w:val="24"/>
+          <w:szCs w:val="24"/>
+        </w:rPr>
+        <w:t>deux</w:t>
+      </w:r>
+      <w:r>
+        <w:rPr>
+          <w:rFonts w:ascii="Times New Roman" w:hAnsi="Times New Roman" w:cs="Times New Roman"/>
+          <w:sz w:val="24"/>
+          <w:szCs w:val="24"/>
+        </w:rPr>
+        <w:t xml:space="preserve"> chaussures.</w:t>
       </w:r>
     </w:p>
     <w:p>
@@ -366,32 +526,6 @@
           <w:szCs w:val="24"/>
         </w:rPr>
         <w:lastRenderedPageBreak/>
-        <w:t>En automne, je porte des kakis, une chemise à manches longues, un pull et des chaussures.</w:t>
-      </w:r>
-    </w:p>
-    <w:p>
-      <w:pPr>
-        <w:rPr>
-          <w:rFonts w:ascii="Times New Roman" w:hAnsi="Times New Roman" w:cs="Times New Roman"/>
-          <w:sz w:val="24"/>
-          <w:szCs w:val="24"/>
-        </w:rPr>
-      </w:pPr>
-    </w:p>
-    <w:p>
-      <w:pPr>
-        <w:rPr>
-          <w:rFonts w:ascii="Times New Roman" w:hAnsi="Times New Roman" w:cs="Times New Roman"/>
-          <w:sz w:val="24"/>
-          <w:szCs w:val="24"/>
-        </w:rPr>
-      </w:pPr>
-      <w:r>
-        <w:rPr>
-          <w:rFonts w:ascii="Times New Roman" w:hAnsi="Times New Roman" w:cs="Times New Roman"/>
-          <w:sz w:val="24"/>
-          <w:szCs w:val="24"/>
-        </w:rPr>
         <w:t>In the winter, I wear warm khakis, a long sleeve shirt, thick hooded jacket, gloves, and boots.</w:t>
       </w:r>
     </w:p>
@@ -498,77 +632,8 @@
           <w:sz w:val="24"/>
           <w:szCs w:val="24"/>
         </w:rPr>
-        <w:t xml:space="preserve">Qu’allez-vous manger demain au petit déjeuner, déjeuner et diner? </w:t>
-      </w:r>
-      <w:r>
-        <w:rPr>
-          <w:rFonts w:ascii="Times New Roman" w:hAnsi="Times New Roman" w:cs="Times New Roman"/>
-          <w:sz w:val="24"/>
-          <w:szCs w:val="24"/>
-        </w:rPr>
-        <w:t>What are you going to eat tomorrow for breakfast, lunch and dinner?</w:t>
-      </w:r>
-    </w:p>
-    <w:p>
-      <w:pPr>
-        <w:rPr>
-          <w:rFonts w:ascii="Times New Roman" w:hAnsi="Times New Roman" w:cs="Times New Roman"/>
-          <w:sz w:val="24"/>
-          <w:szCs w:val="24"/>
-        </w:rPr>
-      </w:pPr>
-    </w:p>
-    <w:p>
-      <w:pPr>
-        <w:rPr>
-          <w:rFonts w:ascii="Times New Roman" w:hAnsi="Times New Roman" w:cs="Times New Roman"/>
-          <w:sz w:val="24"/>
-          <w:szCs w:val="24"/>
-        </w:rPr>
-      </w:pPr>
-      <w:r>
-        <w:rPr>
-          <w:rFonts w:ascii="Times New Roman" w:hAnsi="Times New Roman" w:cs="Times New Roman"/>
-          <w:sz w:val="24"/>
-          <w:szCs w:val="24"/>
-        </w:rPr>
-        <w:t>Pour au petit-déjeuner de demain, je vais mange deux burritos est boire du lait à de l'eau à cinq heures. Au déjeuner de demain, je vais mange une pomme de terre, un pomme, deux ryvita biscuits, et du quinoa à douze heures. Au dîner de demain, je vais mange riz frit du poulet, des bâtonnets de mozzarella, et une pomme à dix-huit heure.</w:t>
-      </w:r>
-    </w:p>
-    <w:p>
-      <w:pPr>
-        <w:rPr>
-          <w:rFonts w:ascii="Times New Roman" w:hAnsi="Times New Roman" w:cs="Times New Roman"/>
-          <w:sz w:val="24"/>
-          <w:szCs w:val="24"/>
-        </w:rPr>
-      </w:pPr>
-      <w:r>
-        <w:rPr>
-          <w:rFonts w:ascii="Times New Roman" w:hAnsi="Times New Roman" w:cs="Times New Roman"/>
-          <w:sz w:val="24"/>
-          <w:szCs w:val="24"/>
-        </w:rPr>
-        <w:t>For breakfast tomorrow, I'll eat two burritos and drink milk and water at five o'clock. For lunch tomorrow, I'll eat a potato, an apple, two ryvita cookies, and quinoa at twelve o'clock. For dinner tomorrow, I'll eat chicken fried rice, mozzarella sticks, and an apple at six o'clock.</w:t>
-      </w:r>
-    </w:p>
-    <w:p>
-      <w:pPr>
-        <w:rPr>
-          <w:rFonts w:ascii="Times New Roman" w:hAnsi="Times New Roman" w:cs="Times New Roman"/>
-          <w:sz w:val="24"/>
-          <w:szCs w:val="24"/>
-        </w:rPr>
-      </w:pPr>
-    </w:p>
-    <w:p>
-      <w:pPr>
-        <w:rPr>
-          <w:rFonts w:ascii="Times New Roman" w:hAnsi="Times New Roman" w:cs="Times New Roman"/>
-          <w:sz w:val="24"/>
-          <w:szCs w:val="24"/>
-        </w:rPr>
-      </w:pPr>
+        <w:t>Qu’allez-vous manger demain au petit</w:t>
+      </w:r>
       <w:r>
         <w:rPr>
           <w:rFonts w:ascii="Times New Roman" w:hAnsi="Times New Roman" w:cs="Times New Roman"/>
@@ -577,77 +642,8 @@
           <w:sz w:val="24"/>
           <w:szCs w:val="24"/>
         </w:rPr>
-        <w:t xml:space="preserve">Décrivez/décris vos/tes goûts et votre plat préféré? </w:t>
-      </w:r>
-      <w:r>
-        <w:rPr>
-          <w:rFonts w:ascii="Times New Roman" w:hAnsi="Times New Roman" w:cs="Times New Roman"/>
-          <w:sz w:val="24"/>
-          <w:szCs w:val="24"/>
-        </w:rPr>
-        <w:t>What you love/like/hate and the food you prefer</w:t>
-      </w:r>
-    </w:p>
-    <w:p>
-      <w:pPr>
-        <w:rPr>
-          <w:rFonts w:ascii="Times New Roman" w:hAnsi="Times New Roman" w:cs="Times New Roman"/>
-          <w:sz w:val="24"/>
-          <w:szCs w:val="24"/>
-        </w:rPr>
-      </w:pPr>
-    </w:p>
-    <w:p>
-      <w:pPr>
-        <w:rPr>
-          <w:rFonts w:ascii="Times New Roman" w:hAnsi="Times New Roman" w:cs="Times New Roman"/>
-          <w:sz w:val="24"/>
-          <w:szCs w:val="24"/>
-        </w:rPr>
-      </w:pPr>
-      <w:r>
-        <w:rPr>
-          <w:rFonts w:ascii="Times New Roman" w:hAnsi="Times New Roman" w:cs="Times New Roman"/>
-          <w:sz w:val="24"/>
-          <w:szCs w:val="24"/>
-        </w:rPr>
-        <w:t xml:space="preserve">Personnellement, j'aime la bonne cuisine, en particulaire les pâtes de plats et le riz frit au poulet. En général, je l'adore programmation informatique et travailler on mon véhicule. La semaine prochaine, je recevrai des lentilles de contact. La nourriture je préfére sont riz fruit du poulet, du quinoa, des bâtonnets de mozzarella, les pâtes, ou une pizza.    </w:t>
-      </w:r>
-    </w:p>
-    <w:p>
-      <w:pPr>
-        <w:rPr>
-          <w:rFonts w:ascii="Times New Roman" w:hAnsi="Times New Roman" w:cs="Times New Roman"/>
-          <w:sz w:val="24"/>
-          <w:szCs w:val="24"/>
-        </w:rPr>
-      </w:pPr>
-      <w:r>
-        <w:rPr>
-          <w:rFonts w:ascii="Times New Roman" w:hAnsi="Times New Roman" w:cs="Times New Roman"/>
-          <w:sz w:val="24"/>
-          <w:szCs w:val="24"/>
-        </w:rPr>
-        <w:t>Personally, I love good food, especially pasta dishes and chicken fried rice. In general, I love computer programming and working on my vehicle. Next week I'll be getting contact lenses. My favorite foods are chicken-fried rice, quinoa, mozzarella sticks, pasta, or pizza.</w:t>
-      </w:r>
-    </w:p>
-    <w:p>
-      <w:pPr>
-        <w:rPr>
-          <w:rFonts w:ascii="Times New Roman" w:hAnsi="Times New Roman" w:cs="Times New Roman"/>
-          <w:sz w:val="24"/>
-          <w:szCs w:val="24"/>
-        </w:rPr>
-      </w:pPr>
-    </w:p>
-    <w:p>
-      <w:pPr>
-        <w:rPr>
-          <w:rFonts w:ascii="Times New Roman" w:hAnsi="Times New Roman" w:cs="Times New Roman"/>
-          <w:sz w:val="24"/>
-          <w:szCs w:val="24"/>
-        </w:rPr>
-      </w:pPr>
+        <w:t>-</w:t>
+      </w:r>
       <w:r>
         <w:rPr>
           <w:rFonts w:ascii="Times New Roman" w:hAnsi="Times New Roman" w:cs="Times New Roman"/>
@@ -656,33 +652,58 @@
           <w:sz w:val="24"/>
           <w:szCs w:val="24"/>
         </w:rPr>
-        <w:lastRenderedPageBreak/>
-        <w:t xml:space="preserve">Qu’allez-vous faire le week-end prochain? </w:t>
-      </w:r>
-      <w:r>
-        <w:rPr>
-          <w:rFonts w:ascii="Times New Roman" w:hAnsi="Times New Roman" w:cs="Times New Roman"/>
-          <w:sz w:val="24"/>
-          <w:szCs w:val="24"/>
-        </w:rPr>
-        <w:t xml:space="preserve">What are you going to do next week-end (activities and time)? </w:t>
-      </w:r>
-    </w:p>
-    <w:p>
-      <w:pPr>
-        <w:rPr>
-          <w:rFonts w:ascii="Times New Roman" w:hAnsi="Times New Roman" w:cs="Times New Roman"/>
-          <w:sz w:val="24"/>
-          <w:szCs w:val="24"/>
-        </w:rPr>
-      </w:pPr>
-      <w:r>
-        <w:rPr>
-          <w:rFonts w:ascii="Times New Roman" w:hAnsi="Times New Roman" w:cs="Times New Roman"/>
-          <w:sz w:val="24"/>
-          <w:szCs w:val="24"/>
-        </w:rPr>
-        <w:t>Le weekend prochain, je vais nager à mon local le centre communautaire de sept heure à neuf heure. Je vais travailler on mon véhicule de douze heures à quatorze heures. Je vais cuisiner dîner pour mon famillé de dix-sept heures à dix-huit heures. J'utilise et vingt-quatre heures horloge pour précision. Après le dîner, nous allons regardé le télévision ou jouons aux jeux vidéo</w:t>
+        <w:t xml:space="preserve">déjeuner, déjeuner et diner? </w:t>
+      </w:r>
+      <w:r>
+        <w:rPr>
+          <w:rFonts w:ascii="Times New Roman" w:hAnsi="Times New Roman" w:cs="Times New Roman"/>
+          <w:sz w:val="24"/>
+          <w:szCs w:val="24"/>
+        </w:rPr>
+        <w:t>What are you going to eat tomorrow for breakfast, lunch and dinner?</w:t>
+      </w:r>
+    </w:p>
+    <w:p>
+      <w:pPr>
+        <w:rPr>
+          <w:rFonts w:ascii="Times New Roman" w:hAnsi="Times New Roman" w:cs="Times New Roman"/>
+          <w:sz w:val="24"/>
+          <w:szCs w:val="24"/>
+        </w:rPr>
+      </w:pPr>
+    </w:p>
+    <w:p>
+      <w:pPr>
+        <w:rPr>
+          <w:rFonts w:ascii="Times New Roman" w:hAnsi="Times New Roman" w:cs="Times New Roman"/>
+          <w:sz w:val="24"/>
+          <w:szCs w:val="24"/>
+        </w:rPr>
+      </w:pPr>
+      <w:r>
+        <w:rPr>
+          <w:rFonts w:ascii="Times New Roman" w:hAnsi="Times New Roman" w:cs="Times New Roman"/>
+          <w:sz w:val="24"/>
+          <w:szCs w:val="24"/>
+        </w:rPr>
+        <w:t>Pour au petit-déjeuner de demain, je vais mange deux burritos est boire du lait à de l'eau à cinq heures. Au déjeuner de demain, je vais mange une pomme de terre, un pomme, deux ryvita biscuits, et du quinoa à douze heures. Au dîner de demain, je vais mange riz frit du poulet, des bâtonnets de mozzarella, et une pomme à dix-huit heure.</w:t>
+      </w:r>
+    </w:p>
+    <w:p>
+      <w:pPr>
+        <w:rPr>
+          <w:rFonts w:ascii="Times New Roman" w:hAnsi="Times New Roman" w:cs="Times New Roman"/>
+          <w:sz w:val="24"/>
+          <w:szCs w:val="24"/>
+        </w:rPr>
+      </w:pPr>
+      <w:r>
+        <w:rPr>
+          <w:rFonts w:ascii="Times New Roman" w:hAnsi="Times New Roman" w:cs="Times New Roman"/>
+          <w:sz w:val="24"/>
+          <w:szCs w:val="24"/>
+        </w:rPr>
+        <w:t>For breakfast tomorrow, I'll eat two burritos and drink milk and water at five o'clock. For lunch tomorrow, I'll eat a potato, an apple, two ryvita cookies, and quinoa at twelve o'clock. For dinner tomorrow, I'll eat chicken fried rice, mozzarella sticks, and an apple at six o'clock.</w:t>
       </w:r>
     </w:p>
     <w:p>
@@ -710,49 +731,122 @@
           <w:sz w:val="24"/>
           <w:szCs w:val="24"/>
         </w:rPr>
-        <w:t xml:space="preserve">Qu’avez-vous fait le week-end dernier? </w:t>
-      </w:r>
-      <w:r>
-        <w:rPr>
-          <w:rFonts w:ascii="Times New Roman" w:hAnsi="Times New Roman" w:cs="Times New Roman"/>
-          <w:sz w:val="24"/>
-          <w:szCs w:val="24"/>
-        </w:rPr>
-        <w:t>What did you do last weekend?</w:t>
-      </w:r>
-    </w:p>
-    <w:p>
-      <w:pPr>
-        <w:rPr>
-          <w:rFonts w:ascii="Times New Roman" w:hAnsi="Times New Roman" w:cs="Times New Roman"/>
-          <w:sz w:val="24"/>
-          <w:szCs w:val="24"/>
-        </w:rPr>
-      </w:pPr>
-      <w:r>
-        <w:rPr>
-          <w:rFonts w:ascii="Times New Roman" w:hAnsi="Times New Roman" w:cs="Times New Roman"/>
-          <w:sz w:val="24"/>
-          <w:szCs w:val="24"/>
-        </w:rPr>
-        <w:t>Le week-end dernier, le samedi, j'ai fait une randonnée dans les bois pendant six heures et j'ai fait du jardinage après l'hiver. Le dimanche, j'ai étudié l'informatique pendant cinq heures et joué à des jeux vidéo pendant huit heures.</w:t>
-      </w:r>
-    </w:p>
-    <w:p>
-      <w:pPr>
-        <w:rPr>
-          <w:rFonts w:ascii="Times New Roman" w:hAnsi="Times New Roman" w:cs="Times New Roman"/>
-          <w:sz w:val="24"/>
-          <w:szCs w:val="24"/>
-        </w:rPr>
-      </w:pPr>
-      <w:r>
-        <w:rPr>
-          <w:rFonts w:ascii="Times New Roman" w:hAnsi="Times New Roman" w:cs="Times New Roman"/>
-          <w:sz w:val="24"/>
-          <w:szCs w:val="24"/>
-        </w:rPr>
-        <w:t>Last weekend, on Saturday, I hiked in the woods for six hours and did some post-winter gardening. On Sunday, I studied computers for five hours and played video games for eight.</w:t>
+        <w:t xml:space="preserve">Décrivez/décris vos/tes goûts et votre plat préféré? </w:t>
+      </w:r>
+      <w:r>
+        <w:rPr>
+          <w:rFonts w:ascii="Times New Roman" w:hAnsi="Times New Roman" w:cs="Times New Roman"/>
+          <w:sz w:val="24"/>
+          <w:szCs w:val="24"/>
+        </w:rPr>
+        <w:t>What you love/like/hate and the food you prefer</w:t>
+      </w:r>
+    </w:p>
+    <w:p>
+      <w:pPr>
+        <w:rPr>
+          <w:rFonts w:ascii="Times New Roman" w:hAnsi="Times New Roman" w:cs="Times New Roman"/>
+          <w:sz w:val="24"/>
+          <w:szCs w:val="24"/>
+        </w:rPr>
+      </w:pPr>
+    </w:p>
+    <w:p>
+      <w:pPr>
+        <w:rPr>
+          <w:rFonts w:ascii="Times New Roman" w:hAnsi="Times New Roman" w:cs="Times New Roman"/>
+          <w:sz w:val="24"/>
+          <w:szCs w:val="24"/>
+        </w:rPr>
+      </w:pPr>
+      <w:r>
+        <w:rPr>
+          <w:rFonts w:ascii="Times New Roman" w:hAnsi="Times New Roman" w:cs="Times New Roman"/>
+          <w:sz w:val="24"/>
+          <w:szCs w:val="24"/>
+        </w:rPr>
+        <w:t xml:space="preserve">Personnellement, j'aime la bonne cuisine, en particulaire les pâtes de plats et le riz frit au poulet. En général, je l'adore programmation informatique et travailler </w:t>
+      </w:r>
+      <w:r>
+        <w:rPr>
+          <w:rFonts w:ascii="Times New Roman" w:hAnsi="Times New Roman" w:cs="Times New Roman"/>
+          <w:sz w:val="24"/>
+          <w:szCs w:val="24"/>
+        </w:rPr>
+        <w:t>sur</w:t>
+      </w:r>
+      <w:r>
+        <w:rPr>
+          <w:rFonts w:ascii="Times New Roman" w:hAnsi="Times New Roman" w:cs="Times New Roman"/>
+          <w:sz w:val="24"/>
+          <w:szCs w:val="24"/>
+        </w:rPr>
+        <w:t xml:space="preserve"> mon véhicule.</w:t>
+      </w:r>
+      <w:r>
+        <w:rPr>
+          <w:rFonts w:ascii="Times New Roman" w:hAnsi="Times New Roman" w:cs="Times New Roman"/>
+          <w:sz w:val="24"/>
+          <w:szCs w:val="24"/>
+        </w:rPr>
+        <w:t xml:space="preserve"> </w:t>
+      </w:r>
+      <w:r>
+        <w:rPr>
+          <w:rFonts w:ascii="Times New Roman" w:hAnsi="Times New Roman" w:cs="Times New Roman"/>
+          <w:sz w:val="24"/>
+          <w:szCs w:val="24"/>
+        </w:rPr>
+        <w:t xml:space="preserve">La nourriture je préfére sont riz </w:t>
+      </w:r>
+      <w:r>
+        <w:rPr>
+          <w:rFonts w:ascii="Times New Roman" w:hAnsi="Times New Roman" w:cs="Times New Roman"/>
+          <w:sz w:val="24"/>
+          <w:szCs w:val="24"/>
+        </w:rPr>
+        <w:t>frit au</w:t>
+      </w:r>
+      <w:r>
+        <w:rPr>
+          <w:rFonts w:ascii="Times New Roman" w:hAnsi="Times New Roman" w:cs="Times New Roman"/>
+          <w:sz w:val="24"/>
+          <w:szCs w:val="24"/>
+        </w:rPr>
+        <w:t xml:space="preserve"> poulet, du quinoa, des bâtonnets de mozzarella, les pâtes, ou une</w:t>
+      </w:r>
+      <w:r>
+        <w:rPr>
+          <w:rFonts w:ascii="Times New Roman" w:hAnsi="Times New Roman" w:cs="Times New Roman"/>
+          <w:sz w:val="24"/>
+          <w:szCs w:val="24"/>
+        </w:rPr>
+        <w:t xml:space="preserve"> part au</w:t>
+      </w:r>
+      <w:r>
+        <w:rPr>
+          <w:rFonts w:ascii="Times New Roman" w:hAnsi="Times New Roman" w:cs="Times New Roman"/>
+          <w:sz w:val="24"/>
+          <w:szCs w:val="24"/>
+        </w:rPr>
+        <w:t xml:space="preserve"> pizza.    </w:t>
+      </w:r>
+    </w:p>
+    <w:p>
+      <w:pPr>
+        <w:rPr>
+          <w:rFonts w:ascii="Times New Roman" w:hAnsi="Times New Roman" w:cs="Times New Roman"/>
+          <w:sz w:val="24"/>
+          <w:szCs w:val="24"/>
+        </w:rPr>
+      </w:pPr>
+      <w:r>
+        <w:rPr>
+          <w:rFonts w:ascii="Times New Roman" w:hAnsi="Times New Roman" w:cs="Times New Roman"/>
+          <w:sz w:val="24"/>
+          <w:szCs w:val="24"/>
+        </w:rPr>
+        <w:t>Personally, I love good food, especially pasta dishes and chicken fried rice. In general, I love computer programming and working on my vehicle. Next week I'll be getting contact lenses. My favorite foods are chicken-fried rice, quinoa, mozzarella sticks, pasta, or pizza.</w:t>
       </w:r>
     </w:p>
     <w:p>
@@ -780,6 +874,311 @@
           <w:sz w:val="24"/>
           <w:szCs w:val="24"/>
         </w:rPr>
+        <w:t xml:space="preserve">Qu’allez-vous faire le week-end prochain? </w:t>
+      </w:r>
+      <w:r>
+        <w:rPr>
+          <w:rFonts w:ascii="Times New Roman" w:hAnsi="Times New Roman" w:cs="Times New Roman"/>
+          <w:sz w:val="24"/>
+          <w:szCs w:val="24"/>
+        </w:rPr>
+        <w:t xml:space="preserve">What are you going to do next </w:t>
+      </w:r>
+      <w:r>
+        <w:rPr>
+          <w:rFonts w:ascii="Times New Roman" w:hAnsi="Times New Roman" w:cs="Times New Roman"/>
+          <w:sz w:val="24"/>
+          <w:szCs w:val="24"/>
+        </w:rPr>
+        <w:t>weekend</w:t>
+      </w:r>
+      <w:r>
+        <w:rPr>
+          <w:rFonts w:ascii="Times New Roman" w:hAnsi="Times New Roman" w:cs="Times New Roman"/>
+          <w:sz w:val="24"/>
+          <w:szCs w:val="24"/>
+        </w:rPr>
+        <w:t xml:space="preserve"> (activities and time)? </w:t>
+      </w:r>
+    </w:p>
+    <w:p>
+      <w:pPr>
+        <w:rPr>
+          <w:rFonts w:ascii="Times New Roman" w:hAnsi="Times New Roman" w:cs="Times New Roman"/>
+          <w:sz w:val="24"/>
+          <w:szCs w:val="24"/>
+        </w:rPr>
+      </w:pPr>
+      <w:r>
+        <w:rPr>
+          <w:rFonts w:ascii="Times New Roman" w:hAnsi="Times New Roman" w:cs="Times New Roman"/>
+          <w:sz w:val="24"/>
+          <w:szCs w:val="24"/>
+        </w:rPr>
+        <w:lastRenderedPageBreak/>
+        <w:t xml:space="preserve">Le weekend prochain, je vais nager à mon </w:t>
+      </w:r>
+      <w:r>
+        <w:rPr>
+          <w:rFonts w:ascii="Times New Roman" w:hAnsi="Times New Roman" w:cs="Times New Roman"/>
+          <w:sz w:val="24"/>
+          <w:szCs w:val="24"/>
+        </w:rPr>
+        <w:t xml:space="preserve">centre communautaire local </w:t>
+      </w:r>
+      <w:r>
+        <w:rPr>
+          <w:rFonts w:ascii="Times New Roman" w:hAnsi="Times New Roman" w:cs="Times New Roman"/>
+          <w:sz w:val="24"/>
+          <w:szCs w:val="24"/>
+        </w:rPr>
+        <w:t xml:space="preserve">de sept heure à neuf heure. Je vais travailler </w:t>
+      </w:r>
+      <w:r>
+        <w:rPr>
+          <w:rFonts w:ascii="Times New Roman" w:hAnsi="Times New Roman" w:cs="Times New Roman"/>
+          <w:sz w:val="24"/>
+          <w:szCs w:val="24"/>
+        </w:rPr>
+        <w:t>sur</w:t>
+      </w:r>
+      <w:r>
+        <w:rPr>
+          <w:rFonts w:ascii="Times New Roman" w:hAnsi="Times New Roman" w:cs="Times New Roman"/>
+          <w:sz w:val="24"/>
+          <w:szCs w:val="24"/>
+        </w:rPr>
+        <w:t xml:space="preserve"> mon véhicule de douze heures à quatorze heures. Je vais cuisiner dîner pour mon famillé de dix-sept heures à dix-huit heures. J'utilise et vingt-quatre heures horloge pour précision. Après le dîner, nous allons regardé le télévision ou jouons aux jeux vidéo</w:t>
+      </w:r>
+    </w:p>
+    <w:p>
+      <w:pPr>
+        <w:rPr>
+          <w:rFonts w:ascii="Times New Roman" w:hAnsi="Times New Roman" w:cs="Times New Roman"/>
+          <w:sz w:val="24"/>
+          <w:szCs w:val="24"/>
+        </w:rPr>
+      </w:pPr>
+      <w:r>
+        <w:rPr>
+          <w:rFonts w:ascii="Times New Roman" w:hAnsi="Times New Roman" w:cs="Times New Roman"/>
+          <w:sz w:val="24"/>
+          <w:szCs w:val="24"/>
+        </w:rPr>
+        <w:t>Next weekend, I'll be swimming at my local community center from seven to nine. I'll work on my vehicle from twelve to two. I'll cook dinner for my family from five to six. I use a twenty-four-hour clock for precision. After dinner, we watch TV or play video games.</w:t>
+      </w:r>
+    </w:p>
+    <w:p>
+      <w:pPr>
+        <w:rPr>
+          <w:rFonts w:ascii="Times New Roman" w:hAnsi="Times New Roman" w:cs="Times New Roman"/>
+          <w:sz w:val="24"/>
+          <w:szCs w:val="24"/>
+        </w:rPr>
+      </w:pPr>
+    </w:p>
+    <w:p>
+      <w:pPr>
+        <w:rPr>
+          <w:rFonts w:ascii="Times New Roman" w:hAnsi="Times New Roman" w:cs="Times New Roman"/>
+          <w:sz w:val="24"/>
+          <w:szCs w:val="24"/>
+        </w:rPr>
+      </w:pPr>
+      <w:r>
+        <w:rPr>
+          <w:rFonts w:ascii="Times New Roman" w:hAnsi="Times New Roman" w:cs="Times New Roman"/>
+          <w:b/>
+          <w:bCs/>
+          <w:sz w:val="24"/>
+          <w:szCs w:val="24"/>
+        </w:rPr>
+        <w:t xml:space="preserve">Qu’avez-vous fait le </w:t>
+      </w:r>
+      <w:r>
+        <w:rPr>
+          <w:rFonts w:ascii="Times New Roman" w:hAnsi="Times New Roman" w:cs="Times New Roman"/>
+          <w:b/>
+          <w:bCs/>
+          <w:sz w:val="24"/>
+          <w:szCs w:val="24"/>
+        </w:rPr>
+        <w:t>weekend</w:t>
+      </w:r>
+      <w:r>
+        <w:rPr>
+          <w:rFonts w:ascii="Times New Roman" w:hAnsi="Times New Roman" w:cs="Times New Roman"/>
+          <w:b/>
+          <w:bCs/>
+          <w:sz w:val="24"/>
+          <w:szCs w:val="24"/>
+        </w:rPr>
+        <w:t xml:space="preserve"> dernier? </w:t>
+      </w:r>
+      <w:r>
+        <w:rPr>
+          <w:rFonts w:ascii="Times New Roman" w:hAnsi="Times New Roman" w:cs="Times New Roman"/>
+          <w:sz w:val="24"/>
+          <w:szCs w:val="24"/>
+        </w:rPr>
+        <w:t>What did you do last weekend?</w:t>
+      </w:r>
+    </w:p>
+    <w:p>
+      <w:pPr>
+        <w:rPr>
+          <w:rFonts w:ascii="Times New Roman" w:hAnsi="Times New Roman" w:cs="Times New Roman"/>
+          <w:sz w:val="24"/>
+          <w:szCs w:val="24"/>
+        </w:rPr>
+      </w:pPr>
+      <w:r>
+        <w:rPr>
+          <w:rFonts w:ascii="Times New Roman" w:hAnsi="Times New Roman" w:cs="Times New Roman"/>
+          <w:sz w:val="24"/>
+          <w:szCs w:val="24"/>
+        </w:rPr>
+        <w:t xml:space="preserve">Le </w:t>
+      </w:r>
+      <w:r>
+        <w:rPr>
+          <w:rFonts w:ascii="Times New Roman" w:hAnsi="Times New Roman" w:cs="Times New Roman"/>
+          <w:sz w:val="24"/>
+          <w:szCs w:val="24"/>
+        </w:rPr>
+        <w:t>weekend</w:t>
+      </w:r>
+      <w:r>
+        <w:rPr>
+          <w:rFonts w:ascii="Times New Roman" w:hAnsi="Times New Roman" w:cs="Times New Roman"/>
+          <w:sz w:val="24"/>
+          <w:szCs w:val="24"/>
+        </w:rPr>
+        <w:t xml:space="preserve"> dernier, </w:t>
+      </w:r>
+      <w:r>
+        <w:rPr>
+          <w:rFonts w:ascii="Times New Roman" w:hAnsi="Times New Roman" w:cs="Times New Roman"/>
+          <w:sz w:val="24"/>
+          <w:szCs w:val="24"/>
+        </w:rPr>
+        <w:t>au</w:t>
+      </w:r>
+      <w:r>
+        <w:rPr>
+          <w:rFonts w:ascii="Times New Roman" w:hAnsi="Times New Roman" w:cs="Times New Roman"/>
+          <w:sz w:val="24"/>
+          <w:szCs w:val="24"/>
+        </w:rPr>
+        <w:t xml:space="preserve"> samedi, j'ai fait une randonnée dans les bois pendant six heures et j'ai fait du jardinage après l'hiver. </w:t>
+      </w:r>
+      <w:r>
+        <w:rPr>
+          <w:rFonts w:ascii="Times New Roman" w:hAnsi="Times New Roman" w:cs="Times New Roman"/>
+          <w:sz w:val="24"/>
+          <w:szCs w:val="24"/>
+        </w:rPr>
+        <w:t>Au</w:t>
+      </w:r>
+      <w:r>
+        <w:rPr>
+          <w:rFonts w:ascii="Times New Roman" w:hAnsi="Times New Roman" w:cs="Times New Roman"/>
+          <w:sz w:val="24"/>
+          <w:szCs w:val="24"/>
+        </w:rPr>
+        <w:t xml:space="preserve"> dimanche, j'ai étudié l'informatique pendant cinq heures et joué à des jeux vidéo </w:t>
+      </w:r>
+      <w:r>
+        <w:rPr>
+          <w:rFonts w:ascii="Times New Roman" w:hAnsi="Times New Roman" w:cs="Times New Roman"/>
+          <w:sz w:val="24"/>
+          <w:szCs w:val="24"/>
+        </w:rPr>
+        <w:t>à</w:t>
+      </w:r>
+      <w:r>
+        <w:rPr>
+          <w:rFonts w:ascii="Times New Roman" w:hAnsi="Times New Roman" w:cs="Times New Roman"/>
+          <w:sz w:val="24"/>
+          <w:szCs w:val="24"/>
+        </w:rPr>
+        <w:t xml:space="preserve"> </w:t>
+      </w:r>
+      <w:r>
+        <w:rPr>
+          <w:rFonts w:ascii="Times New Roman" w:hAnsi="Times New Roman" w:cs="Times New Roman"/>
+          <w:sz w:val="24"/>
+          <w:szCs w:val="24"/>
+        </w:rPr>
+        <w:t>quatre</w:t>
+      </w:r>
+      <w:r>
+        <w:rPr>
+          <w:rFonts w:ascii="Times New Roman" w:hAnsi="Times New Roman" w:cs="Times New Roman"/>
+          <w:sz w:val="24"/>
+          <w:szCs w:val="24"/>
+        </w:rPr>
+        <w:t xml:space="preserve"> heures.</w:t>
+      </w:r>
+    </w:p>
+    <w:p>
+      <w:pPr>
+        <w:rPr>
+          <w:rFonts w:ascii="Times New Roman" w:hAnsi="Times New Roman" w:cs="Times New Roman"/>
+          <w:sz w:val="24"/>
+          <w:szCs w:val="24"/>
+        </w:rPr>
+      </w:pPr>
+      <w:r>
+        <w:rPr>
+          <w:rFonts w:ascii="Times New Roman" w:hAnsi="Times New Roman" w:cs="Times New Roman"/>
+          <w:sz w:val="24"/>
+          <w:szCs w:val="24"/>
+        </w:rPr>
+        <w:t xml:space="preserve">Last weekend, on Saturday, I hiked in the woods for six hours and did some post-winter gardening. On Sunday, I studied computers for five hours and played video games for </w:t>
+      </w:r>
+      <w:r>
+        <w:rPr>
+          <w:rFonts w:ascii="Times New Roman" w:hAnsi="Times New Roman" w:cs="Times New Roman"/>
+          <w:sz w:val="24"/>
+          <w:szCs w:val="24"/>
+        </w:rPr>
+        <w:t>ten hours</w:t>
+      </w:r>
+      <w:r>
+        <w:rPr>
+          <w:rFonts w:ascii="Times New Roman" w:hAnsi="Times New Roman" w:cs="Times New Roman"/>
+          <w:sz w:val="24"/>
+          <w:szCs w:val="24"/>
+        </w:rPr>
+        <w:t>.</w:t>
+      </w:r>
+    </w:p>
+    <w:p>
+      <w:pPr>
+        <w:rPr>
+          <w:rFonts w:ascii="Times New Roman" w:hAnsi="Times New Roman" w:cs="Times New Roman"/>
+          <w:sz w:val="24"/>
+          <w:szCs w:val="24"/>
+        </w:rPr>
+      </w:pPr>
+    </w:p>
+    <w:p>
+      <w:pPr>
+        <w:rPr>
+          <w:rFonts w:ascii="Times New Roman" w:hAnsi="Times New Roman" w:cs="Times New Roman"/>
+          <w:sz w:val="24"/>
+          <w:szCs w:val="24"/>
+        </w:rPr>
+      </w:pPr>
+      <w:r>
+        <w:rPr>
+          <w:rFonts w:ascii="Times New Roman" w:hAnsi="Times New Roman" w:cs="Times New Roman"/>
+          <w:b/>
+          <w:bCs/>
+          <w:sz w:val="24"/>
+          <w:szCs w:val="24"/>
+        </w:rPr>
         <w:t xml:space="preserve">Qu’avez-vous mangé hier au petit-déjeuner, déjeuner et diner? </w:t>
       </w:r>
       <w:r>
@@ -814,7 +1213,111 @@
           <w:sz w:val="24"/>
           <w:szCs w:val="24"/>
         </w:rPr>
-        <w:t>Hier, j'ai mangé deux burrito au petit-déjeuner et boire du lait et de l'eau au cinq heures. Au déjeuner, j'ai mangé des lasagna, deux ryvita biscuits, et une cuit pomme de terre. Pour le dessert après déjeuner, j'ai mangé des brownies au chocolate. Au dîner, j'ai mangé un steak, une cuit pomme de terre, macaronis au fromage, et des légumes.</w:t>
+        <w:t xml:space="preserve">Hier, j'ai mangé deux burrito au petit-déjeuner et boire du lait et de l'eau </w:t>
+      </w:r>
+      <w:r>
+        <w:rPr>
+          <w:rFonts w:ascii="Times New Roman" w:hAnsi="Times New Roman" w:cs="Times New Roman"/>
+          <w:sz w:val="24"/>
+          <w:szCs w:val="24"/>
+        </w:rPr>
+        <w:t>à</w:t>
+      </w:r>
+      <w:r>
+        <w:rPr>
+          <w:rFonts w:ascii="Times New Roman" w:hAnsi="Times New Roman" w:cs="Times New Roman"/>
+          <w:sz w:val="24"/>
+          <w:szCs w:val="24"/>
+        </w:rPr>
+        <w:t xml:space="preserve"> cinq heures. Au déjeuner, j'ai mangé </w:t>
+      </w:r>
+      <w:r>
+        <w:rPr>
+          <w:rFonts w:ascii="Times New Roman" w:hAnsi="Times New Roman" w:cs="Times New Roman"/>
+          <w:sz w:val="24"/>
+          <w:szCs w:val="24"/>
+        </w:rPr>
+        <w:t xml:space="preserve">une part </w:t>
+      </w:r>
+      <w:r>
+        <w:rPr>
+          <w:rFonts w:ascii="Times New Roman" w:hAnsi="Times New Roman" w:cs="Times New Roman"/>
+          <w:sz w:val="24"/>
+          <w:szCs w:val="24"/>
+        </w:rPr>
+        <w:t>de</w:t>
+      </w:r>
+      <w:r>
+        <w:rPr>
+          <w:rFonts w:ascii="Times New Roman" w:hAnsi="Times New Roman" w:cs="Times New Roman"/>
+          <w:sz w:val="24"/>
+          <w:szCs w:val="24"/>
+        </w:rPr>
+        <w:t>s</w:t>
+      </w:r>
+      <w:r>
+        <w:rPr>
+          <w:rFonts w:ascii="Times New Roman" w:hAnsi="Times New Roman" w:cs="Times New Roman"/>
+          <w:sz w:val="24"/>
+          <w:szCs w:val="24"/>
+        </w:rPr>
+        <w:t xml:space="preserve"> lasagna, deux ryvita biscuits, et une cuit pomme de terre</w:t>
+      </w:r>
+      <w:r>
+        <w:rPr>
+          <w:rFonts w:ascii="Times New Roman" w:hAnsi="Times New Roman" w:cs="Times New Roman"/>
+          <w:sz w:val="24"/>
+          <w:szCs w:val="24"/>
+        </w:rPr>
+        <w:t xml:space="preserve"> à douze heure</w:t>
+      </w:r>
+      <w:r>
+        <w:rPr>
+          <w:rFonts w:ascii="Times New Roman" w:hAnsi="Times New Roman" w:cs="Times New Roman"/>
+          <w:sz w:val="24"/>
+          <w:szCs w:val="24"/>
+        </w:rPr>
+        <w:t xml:space="preserve">. Pour le dessert après déjeuner, j'ai mangé </w:t>
+      </w:r>
+      <w:r>
+        <w:rPr>
+          <w:rFonts w:ascii="Times New Roman" w:hAnsi="Times New Roman" w:cs="Times New Roman"/>
+          <w:sz w:val="24"/>
+          <w:szCs w:val="24"/>
+        </w:rPr>
+        <w:t>deux</w:t>
+      </w:r>
+      <w:r>
+        <w:rPr>
+          <w:rFonts w:ascii="Times New Roman" w:hAnsi="Times New Roman" w:cs="Times New Roman"/>
+          <w:sz w:val="24"/>
+          <w:szCs w:val="24"/>
+        </w:rPr>
+        <w:t xml:space="preserve"> brownies au chocolate. Au dîner, j'ai mangé un steak, une cuit pomme de terre, </w:t>
+      </w:r>
+      <w:r>
+        <w:rPr>
+          <w:rFonts w:ascii="Times New Roman" w:hAnsi="Times New Roman" w:cs="Times New Roman"/>
+          <w:sz w:val="24"/>
+          <w:szCs w:val="24"/>
+        </w:rPr>
+        <w:t xml:space="preserve">des </w:t>
+      </w:r>
+      <w:r>
+        <w:rPr>
+          <w:rFonts w:ascii="Times New Roman" w:hAnsi="Times New Roman" w:cs="Times New Roman"/>
+          <w:sz w:val="24"/>
+          <w:szCs w:val="24"/>
+        </w:rPr>
+        <w:t>macaronis au fromage, et des légumes</w:t>
+      </w:r>
+      <w:r>
+        <w:rPr>
+          <w:rFonts w:ascii="Times New Roman" w:hAnsi="Times New Roman" w:cs="Times New Roman"/>
+          <w:sz w:val="24"/>
+          <w:szCs w:val="24"/>
+        </w:rPr>
+        <w:t xml:space="preserve"> à dix-huit heure. </w:t>
       </w:r>
     </w:p>
     <w:p>

</xml_diff>